<commit_message>
Deleted temp files, edited zwischenrechnung erstellen
</commit_message>
<xml_diff>
--- a/Documentation/Usecases/Detailusecases/Zwischenrechnung erstellen.docx
+++ b/Documentation/Usecases/Detailusecases/Zwischenrechnung erstellen.docx
@@ -7,8 +7,21 @@
         <w:pStyle w:val="Titel"/>
       </w:pPr>
       <w:bookmarkStart w:id="0" w:name="Kurzbeschreibung"/>
-      <w:r>
-        <w:t xml:space="preserve">Use case: </w:t>
+      <w:proofErr w:type="spellStart"/>
+      <w:r>
+        <w:t>Use</w:t>
+      </w:r>
+      <w:proofErr w:type="spellEnd"/>
+      <w:r>
+        <w:t xml:space="preserve"> </w:t>
+      </w:r>
+      <w:proofErr w:type="spellStart"/>
+      <w:r>
+        <w:t>case</w:t>
+      </w:r>
+      <w:proofErr w:type="spellEnd"/>
+      <w:r>
+        <w:t xml:space="preserve">: </w:t>
       </w:r>
       <w:r>
         <w:t>Zwischenrechnung erstellen</w:t>
@@ -40,7 +53,25 @@
           <w:sz w:val="22"/>
           <w:szCs w:val="22"/>
         </w:rPr>
-        <w:t>Listet alle bisher aufgetreten Konsumationen und Akontozahlungen und deren Gesamtsumme eines Gastes auf.</w:t>
+        <w:t xml:space="preserve">Listet alle bisher aufgetreten </w:t>
+      </w:r>
+      <w:proofErr w:type="spellStart"/>
+      <w:r>
+        <w:rPr>
+          <w:rFonts w:asciiTheme="minorHAnsi" w:hAnsiTheme="minorHAnsi" w:cstheme="minorHAnsi"/>
+          <w:sz w:val="22"/>
+          <w:szCs w:val="22"/>
+        </w:rPr>
+        <w:t>Konsumationen</w:t>
+      </w:r>
+      <w:proofErr w:type="spellEnd"/>
+      <w:r>
+        <w:rPr>
+          <w:rFonts w:asciiTheme="minorHAnsi" w:hAnsiTheme="minorHAnsi" w:cstheme="minorHAnsi"/>
+          <w:sz w:val="22"/>
+          <w:szCs w:val="22"/>
+        </w:rPr>
+        <w:t xml:space="preserve"> und Akontozahlungen und deren Gesamtsumme eines Gastes auf.</w:t>
       </w:r>
     </w:p>
     <w:p>
@@ -53,8 +84,13 @@
         <w:ind w:left="360" w:hanging="360"/>
       </w:pPr>
       <w:bookmarkStart w:id="1" w:name="1.__________________Use_Case_Name"/>
-      <w:r>
-        <w:t>Stakeholders und Akteure</w:t>
+      <w:proofErr w:type="spellStart"/>
+      <w:r>
+        <w:t>Stakeholders</w:t>
+      </w:r>
+      <w:proofErr w:type="spellEnd"/>
+      <w:r>
+        <w:t xml:space="preserve"> und Akteure</w:t>
       </w:r>
       <w:bookmarkEnd w:id="1"/>
     </w:p>
@@ -233,19 +269,7 @@
         <w:rPr>
           <w:rFonts w:cstheme="minorHAnsi"/>
         </w:rPr>
-        <w:t xml:space="preserve"> und Akontozahlungen und deren Gesamtsumme mit folgenden Punkten auf</w:t>
-      </w:r>
-      <w:r>
-        <w:rPr>
-          <w:rFonts w:cstheme="minorHAnsi"/>
-        </w:rPr>
-        <w:t xml:space="preserve"> (Änderungen möglich)</w:t>
-      </w:r>
-      <w:r>
-        <w:rPr>
-          <w:rFonts w:cstheme="minorHAnsi"/>
-        </w:rPr>
-        <w:t>:</w:t>
+        <w:t xml:space="preserve"> und Akontozahlungen und deren Gesamtsumme mit folgenden Punkten auf:</w:t>
       </w:r>
     </w:p>
     <w:p>
@@ -397,73 +421,24 @@
     </w:p>
     <w:p>
       <w:pPr>
-        <w:pStyle w:val="Listenabsatz"/>
+        <w:pStyle w:val="berschrift1"/>
         <w:numPr>
           <w:ilvl w:val="0"/>
-          <w:numId w:val="5"/>
-        </w:numPr>
-      </w:pPr>
-      <w:r>
-        <w:t>Die Zwischenrechnung wird kontrolliert.</w:t>
-      </w:r>
-    </w:p>
-    <w:p>
-      <w:pPr>
-        <w:pStyle w:val="Listenabsatz"/>
-        <w:numPr>
-          <w:ilvl w:val="0"/>
-          <w:numId w:val="5"/>
-        </w:numPr>
-      </w:pPr>
-      <w:r>
-        <w:t>Beteiligter</w:t>
-      </w:r>
-      <w:r>
-        <w:t xml:space="preserve"> und MA bestätigen</w:t>
-      </w:r>
-      <w:r>
-        <w:t xml:space="preserve"> Ergebnis.</w:t>
-      </w:r>
-    </w:p>
-    <w:p>
-      <w:pPr>
-        <w:pStyle w:val="berschrift2"/>
-      </w:pPr>
-      <w:bookmarkStart w:id="5" w:name="2.2_______________Alternative_Flows"/>
-      <w:r>
-        <w:t>Alternativer Ablauf</w:t>
-      </w:r>
-      <w:bookmarkEnd w:id="5"/>
-    </w:p>
-    <w:p>
-      <w:pPr>
-        <w:pStyle w:val="berschrift3"/>
-      </w:pPr>
-      <w:r>
-        <w:t>Es sind Fehler auf der Zwischenrechnung</w:t>
-      </w:r>
-    </w:p>
-    <w:p>
-      <w:r>
-        <w:tab/>
-        <w:t xml:space="preserve">3.a.1 </w:t>
-      </w:r>
-      <w:r>
-        <w:t>Die Zwischenrechnung wir</w:t>
-      </w:r>
-      <w:r>
-        <w:t>d</w:t>
-      </w:r>
+          <w:numId w:val="0"/>
+        </w:numPr>
+        <w:ind w:left="360" w:hanging="360"/>
+      </w:pPr>
+      <w:bookmarkStart w:id="5" w:name="3.__________________Special_Requirements"/>
       <w:bookmarkStart w:id="6" w:name="_GoBack"/>
       <w:bookmarkEnd w:id="6"/>
       <w:r>
-        <w:t xml:space="preserve"> korrigiert</w:t>
-      </w:r>
-    </w:p>
-    <w:p>
-      <w:r>
-        <w:tab/>
-        <w:t>3.a.2 Weiter mit Punkt 2</w:t>
+        <w:t>Besondere Anforderungen</w:t>
+      </w:r>
+      <w:bookmarkEnd w:id="5"/>
+    </w:p>
+    <w:p>
+      <w:r>
+        <w:t>Keine</w:t>
       </w:r>
     </w:p>
     <w:p>
@@ -475,16 +450,13 @@
         </w:numPr>
         <w:ind w:left="360" w:hanging="360"/>
       </w:pPr>
-      <w:bookmarkStart w:id="7" w:name="3.__________________Special_Requirements"/>
-      <w:r>
-        <w:lastRenderedPageBreak/>
-        <w:t>Besondere Anforderungen</w:t>
-      </w:r>
-      <w:bookmarkEnd w:id="7"/>
-    </w:p>
-    <w:p>
-      <w:r>
-        <w:t>Keine</w:t>
+      <w:r>
+        <w:t>Benutzungsfrequenz</w:t>
+      </w:r>
+    </w:p>
+    <w:p>
+      <w:r>
+        <w:t>regelmäßig</w:t>
       </w:r>
     </w:p>
     <w:p>
@@ -496,29 +468,12 @@
         </w:numPr>
         <w:ind w:left="360" w:hanging="360"/>
       </w:pPr>
-      <w:r>
-        <w:t>Benutzungsfrequenz</w:t>
-      </w:r>
-    </w:p>
-    <w:p>
-      <w:r>
-        <w:t>regelmäßig</w:t>
-      </w:r>
-    </w:p>
-    <w:p>
-      <w:pPr>
-        <w:pStyle w:val="berschrift1"/>
-        <w:numPr>
-          <w:ilvl w:val="0"/>
-          <w:numId w:val="0"/>
-        </w:numPr>
-        <w:ind w:left="360" w:hanging="360"/>
-      </w:pPr>
-      <w:bookmarkStart w:id="8" w:name="8________offene_Punkte"/>
-      <w:r>
+      <w:bookmarkStart w:id="7" w:name="8________offene_Punkte"/>
+      <w:r>
+        <w:lastRenderedPageBreak/>
         <w:t>offene Punkte</w:t>
       </w:r>
-      <w:bookmarkEnd w:id="8"/>
+      <w:bookmarkEnd w:id="7"/>
     </w:p>
     <w:p>
       <w:r>

</xml_diff>